<commit_message>
don't open  , iam not responsible
</commit_message>
<xml_diff>
--- a/Report.docx
+++ b/Report.docx
@@ -4,43 +4,6 @@
   <w:body>
     <w:p>
       <w:pPr>
-        <w:rPr>
-          <w:rFonts w:hint="default"/>
-          <w:lang w:val="en-US"/>
-        </w:rPr>
-      </w:pPr>
-      <w:r>
-        <w:rPr>
-          <w:rFonts w:hint="default"/>
-          <w:lang w:val="en-US"/>
-        </w:rPr>
-        <w:tab/>
-      </w:r>
-      <w:r>
-        <w:rPr>
-          <w:rFonts w:hint="default"/>
-          <w:lang w:val="en-US"/>
-        </w:rPr>
-        <w:tab/>
-      </w:r>
-      <w:r>
-        <w:rPr>
-          <w:rFonts w:hint="default"/>
-          <w:lang w:val="en-US"/>
-        </w:rPr>
-        <w:tab/>
-      </w:r>
-      <w:r>
-        <w:rPr>
-          <w:rFonts w:hint="default"/>
-          <w:lang w:val="en-US"/>
-        </w:rPr>
-        <w:tab/>
-      </w:r>
-    </w:p>
-    <w:p>
-      <w:pPr>
-        <w:jc w:val="both"/>
         <w:rPr>
           <w:rFonts w:hint="default"/>
           <w:lang w:val="en-US"/>
@@ -3091,8 +3054,6 @@
           <w:lang w:val="en-US"/>
         </w:rPr>
       </w:pPr>
-      <w:bookmarkStart w:id="0" w:name="_GoBack"/>
-      <w:bookmarkEnd w:id="0"/>
     </w:p>
     <w:p>
       <w:pPr>
@@ -3911,6 +3872,139 @@
             </a:graphic>
           </wp:inline>
         </w:drawing>
+      </w:r>
+    </w:p>
+    <w:p>
+      <w:pPr>
+        <w:pStyle w:val="6"/>
+        <w:keepNext w:val="0"/>
+        <w:keepLines w:val="0"/>
+        <w:widowControl/>
+        <w:suppressLineNumbers w:val="0"/>
+        <w:ind w:firstLine="240" w:firstLineChars="100"/>
+        <w:rPr>
+          <w:rFonts w:hint="default"/>
+          <w:b w:val="0"/>
+          <w:bCs w:val="0"/>
+          <w:sz w:val="24"/>
+          <w:szCs w:val="24"/>
+          <w:u w:val="none"/>
+          <w:lang w:val="en-US"/>
+        </w:rPr>
+      </w:pPr>
+    </w:p>
+    <w:p>
+      <w:pPr>
+        <w:pStyle w:val="6"/>
+        <w:keepNext w:val="0"/>
+        <w:keepLines w:val="0"/>
+        <w:widowControl/>
+        <w:suppressLineNumbers w:val="0"/>
+        <w:ind w:firstLine="240" w:firstLineChars="100"/>
+        <w:rPr>
+          <w:rFonts w:hint="default"/>
+          <w:b w:val="0"/>
+          <w:bCs w:val="0"/>
+          <w:sz w:val="24"/>
+          <w:szCs w:val="24"/>
+          <w:u w:val="none"/>
+          <w:lang w:val="en-US"/>
+        </w:rPr>
+      </w:pPr>
+    </w:p>
+    <w:p>
+      <w:pPr>
+        <w:pStyle w:val="6"/>
+        <w:keepNext w:val="0"/>
+        <w:keepLines w:val="0"/>
+        <w:widowControl/>
+        <w:suppressLineNumbers w:val="0"/>
+        <w:ind w:firstLine="361" w:firstLineChars="100"/>
+        <w:rPr>
+          <w:rFonts w:hint="default"/>
+          <w:b/>
+          <w:bCs/>
+          <w:sz w:val="36"/>
+          <w:szCs w:val="36"/>
+          <w:u w:val="none"/>
+          <w:lang w:val="en-US"/>
+        </w:rPr>
+      </w:pPr>
+      <w:r>
+        <w:rPr>
+          <w:rFonts w:hint="default"/>
+          <w:b/>
+          <w:bCs/>
+          <w:sz w:val="36"/>
+          <w:szCs w:val="36"/>
+          <w:u w:val="none"/>
+          <w:lang w:val="en-US"/>
+        </w:rPr>
+        <w:t>Conclusion:</w:t>
+      </w:r>
+    </w:p>
+    <w:p>
+      <w:pPr>
+        <w:pStyle w:val="6"/>
+        <w:keepNext w:val="0"/>
+        <w:keepLines w:val="0"/>
+        <w:widowControl/>
+        <w:suppressLineNumbers w:val="0"/>
+        <w:ind w:firstLine="361" w:firstLineChars="100"/>
+        <w:rPr>
+          <w:rFonts w:hint="default"/>
+          <w:b/>
+          <w:bCs/>
+          <w:sz w:val="36"/>
+          <w:szCs w:val="36"/>
+          <w:u w:val="none"/>
+          <w:lang w:val="en-US"/>
+        </w:rPr>
+      </w:pPr>
+    </w:p>
+    <w:p>
+      <w:pPr>
+        <w:pStyle w:val="6"/>
+        <w:keepNext w:val="0"/>
+        <w:keepLines w:val="0"/>
+        <w:widowControl/>
+        <w:suppressLineNumbers w:val="0"/>
+        <w:ind w:left="480" w:leftChars="240" w:firstLine="0" w:firstLineChars="0"/>
+        <w:rPr>
+          <w:rFonts w:hint="default" w:ascii="Simplified Arabic" w:hAnsi="Simplified Arabic" w:cs="Simplified Arabic"/>
+          <w:b w:val="0"/>
+          <w:bCs w:val="0"/>
+          <w:sz w:val="24"/>
+          <w:szCs w:val="24"/>
+          <w:u w:val="none"/>
+          <w:lang w:val="en-US"/>
+        </w:rPr>
+      </w:pPr>
+      <w:r>
+        <w:rPr>
+          <w:rFonts w:hint="default" w:ascii="Simplified Arabic" w:hAnsi="Simplified Arabic" w:cs="Simplified Arabic"/>
+          <w:b w:val="0"/>
+          <w:bCs w:val="0"/>
+          <w:sz w:val="24"/>
+          <w:szCs w:val="24"/>
+          <w:u w:val="none"/>
+          <w:lang w:val="en-US"/>
+        </w:rPr>
+        <w:t>In conclusion, it can be observed that the transmitted message successfully reaches the intended receiver in all cases, fulfilling the primary objective of RDT v_</w:t>
+      </w:r>
+      <w:bookmarkStart w:id="0" w:name="_GoBack"/>
+      <w:bookmarkEnd w:id="0"/>
+      <w:r>
+        <w:rPr>
+          <w:rFonts w:hint="default" w:ascii="Simplified Arabic" w:hAnsi="Simplified Arabic" w:cs="Simplified Arabic"/>
+          <w:b w:val="0"/>
+          <w:bCs w:val="0"/>
+          <w:sz w:val="24"/>
+          <w:szCs w:val="24"/>
+          <w:u w:val="none"/>
+          <w:lang w:val="en-US"/>
+        </w:rPr>
+        <w:t>2.0.</w:t>
       </w:r>
     </w:p>
     <w:sectPr>

</xml_diff>